<commit_message>
added exo 8 and his link
</commit_message>
<xml_diff>
--- a/bdd exo.docx
+++ b/bdd exo.docx
@@ -215,6 +215,250 @@
       </w:r>
       <w:r>
         <w:br/>
+      </w:r>
+      <w:r>
+        <w:drawing>
+          <wp:anchor distT="0" distB="0" distL="114300" distR="114300" simplePos="0" relativeHeight="251659264" behindDoc="0" locked="0" layoutInCell="1" allowOverlap="1" wp14:anchorId="5CFE65B8" wp14:editId="060EA6A4">
+            <wp:simplePos x="0" y="0"/>
+            <wp:positionH relativeFrom="column">
+              <wp:posOffset>-635</wp:posOffset>
+            </wp:positionH>
+            <wp:positionV relativeFrom="paragraph">
+              <wp:posOffset>212725</wp:posOffset>
+            </wp:positionV>
+            <wp:extent cx="5760720" cy="4335780"/>
+            <wp:effectExtent l="0" t="0" r="0" b="7620"/>
+            <wp:wrapSquare wrapText="bothSides"/>
+            <wp:docPr id="628789123" name="Image 1"/>
+            <wp:cNvGraphicFramePr>
+              <a:graphicFrameLocks xmlns:a="http://schemas.openxmlformats.org/drawingml/2006/main" noChangeAspect="1"/>
+            </wp:cNvGraphicFramePr>
+            <a:graphic xmlns:a="http://schemas.openxmlformats.org/drawingml/2006/main">
+              <a:graphicData uri="http://schemas.openxmlformats.org/drawingml/2006/picture">
+                <pic:pic xmlns:pic="http://schemas.openxmlformats.org/drawingml/2006/picture">
+                  <pic:nvPicPr>
+                    <pic:cNvPr id="628789123" name=""/>
+                    <pic:cNvPicPr/>
+                  </pic:nvPicPr>
+                  <pic:blipFill>
+                    <a:blip r:embed="rId10">
+                      <a:extLst>
+                        <a:ext uri="{28A0092B-C50C-407E-A947-70E740481C1C}">
+                          <a14:useLocalDpi xmlns:a14="http://schemas.microsoft.com/office/drawing/2010/main" val="0"/>
+                        </a:ext>
+                      </a:extLst>
+                    </a:blip>
+                    <a:stretch>
+                      <a:fillRect/>
+                    </a:stretch>
+                  </pic:blipFill>
+                  <pic:spPr>
+                    <a:xfrm>
+                      <a:off x="0" y="0"/>
+                      <a:ext cx="5760720" cy="4335780"/>
+                    </a:xfrm>
+                    <a:prstGeom prst="rect">
+                      <a:avLst/>
+                    </a:prstGeom>
+                  </pic:spPr>
+                </pic:pic>
+              </a:graphicData>
+            </a:graphic>
+          </wp:anchor>
+        </w:drawing>
+      </w:r>
+    </w:p>
+    <w:p/>
+    <w:p>
+      <w:r>
+        <w:t>EXO 6 :</w:t>
+      </w:r>
+    </w:p>
+    <w:p>
+      <w:r>
+        <w:drawing>
+          <wp:anchor distT="0" distB="0" distL="114300" distR="114300" simplePos="0" relativeHeight="251660288" behindDoc="0" locked="0" layoutInCell="1" allowOverlap="1" wp14:anchorId="458494EC" wp14:editId="73630983">
+            <wp:simplePos x="0" y="0"/>
+            <wp:positionH relativeFrom="column">
+              <wp:posOffset>-635</wp:posOffset>
+            </wp:positionH>
+            <wp:positionV relativeFrom="paragraph">
+              <wp:posOffset>1270</wp:posOffset>
+            </wp:positionV>
+            <wp:extent cx="5760720" cy="2836545"/>
+            <wp:effectExtent l="0" t="0" r="0" b="1905"/>
+            <wp:wrapSquare wrapText="bothSides"/>
+            <wp:docPr id="1478629085" name="Image 1"/>
+            <wp:cNvGraphicFramePr>
+              <a:graphicFrameLocks xmlns:a="http://schemas.openxmlformats.org/drawingml/2006/main" noChangeAspect="1"/>
+            </wp:cNvGraphicFramePr>
+            <a:graphic xmlns:a="http://schemas.openxmlformats.org/drawingml/2006/main">
+              <a:graphicData uri="http://schemas.openxmlformats.org/drawingml/2006/picture">
+                <pic:pic xmlns:pic="http://schemas.openxmlformats.org/drawingml/2006/picture">
+                  <pic:nvPicPr>
+                    <pic:cNvPr id="1478629085" name=""/>
+                    <pic:cNvPicPr/>
+                  </pic:nvPicPr>
+                  <pic:blipFill>
+                    <a:blip r:embed="rId11">
+                      <a:extLst>
+                        <a:ext uri="{28A0092B-C50C-407E-A947-70E740481C1C}">
+                          <a14:useLocalDpi xmlns:a14="http://schemas.microsoft.com/office/drawing/2010/main" val="0"/>
+                        </a:ext>
+                      </a:extLst>
+                    </a:blip>
+                    <a:stretch>
+                      <a:fillRect/>
+                    </a:stretch>
+                  </pic:blipFill>
+                  <pic:spPr>
+                    <a:xfrm>
+                      <a:off x="0" y="0"/>
+                      <a:ext cx="5760720" cy="2836545"/>
+                    </a:xfrm>
+                    <a:prstGeom prst="rect">
+                      <a:avLst/>
+                    </a:prstGeom>
+                  </pic:spPr>
+                </pic:pic>
+              </a:graphicData>
+            </a:graphic>
+          </wp:anchor>
+        </w:drawing>
+      </w:r>
+    </w:p>
+    <w:p/>
+    <w:p>
+      <w:r>
+        <w:lastRenderedPageBreak/>
+        <w:t>EXO 7 :</w:t>
+      </w:r>
+    </w:p>
+    <w:p>
+      <w:r>
+        <w:drawing>
+          <wp:anchor distT="0" distB="0" distL="114300" distR="114300" simplePos="0" relativeHeight="251661312" behindDoc="0" locked="0" layoutInCell="1" allowOverlap="1" wp14:anchorId="008C4B27" wp14:editId="534317CE">
+            <wp:simplePos x="0" y="0"/>
+            <wp:positionH relativeFrom="column">
+              <wp:posOffset>-635</wp:posOffset>
+            </wp:positionH>
+            <wp:positionV relativeFrom="paragraph">
+              <wp:posOffset>2540</wp:posOffset>
+            </wp:positionV>
+            <wp:extent cx="5760720" cy="3442335"/>
+            <wp:effectExtent l="0" t="0" r="0" b="5715"/>
+            <wp:wrapSquare wrapText="bothSides"/>
+            <wp:docPr id="881512382" name="Image 1"/>
+            <wp:cNvGraphicFramePr>
+              <a:graphicFrameLocks xmlns:a="http://schemas.openxmlformats.org/drawingml/2006/main" noChangeAspect="1"/>
+            </wp:cNvGraphicFramePr>
+            <a:graphic xmlns:a="http://schemas.openxmlformats.org/drawingml/2006/main">
+              <a:graphicData uri="http://schemas.openxmlformats.org/drawingml/2006/picture">
+                <pic:pic xmlns:pic="http://schemas.openxmlformats.org/drawingml/2006/picture">
+                  <pic:nvPicPr>
+                    <pic:cNvPr id="881512382" name=""/>
+                    <pic:cNvPicPr/>
+                  </pic:nvPicPr>
+                  <pic:blipFill>
+                    <a:blip r:embed="rId12">
+                      <a:extLst>
+                        <a:ext uri="{28A0092B-C50C-407E-A947-70E740481C1C}">
+                          <a14:useLocalDpi xmlns:a14="http://schemas.microsoft.com/office/drawing/2010/main" val="0"/>
+                        </a:ext>
+                      </a:extLst>
+                    </a:blip>
+                    <a:stretch>
+                      <a:fillRect/>
+                    </a:stretch>
+                  </pic:blipFill>
+                  <pic:spPr>
+                    <a:xfrm>
+                      <a:off x="0" y="0"/>
+                      <a:ext cx="5760720" cy="3442335"/>
+                    </a:xfrm>
+                    <a:prstGeom prst="rect">
+                      <a:avLst/>
+                    </a:prstGeom>
+                  </pic:spPr>
+                </pic:pic>
+              </a:graphicData>
+            </a:graphic>
+          </wp:anchor>
+        </w:drawing>
+      </w:r>
+    </w:p>
+    <w:p/>
+    <w:p>
+      <w:r>
+        <w:t>Exo 8 :</w:t>
+      </w:r>
+    </w:p>
+    <w:p>
+      <w:r>
+        <w:lastRenderedPageBreak/>
+        <w:drawing>
+          <wp:anchor distT="0" distB="0" distL="114300" distR="114300" simplePos="0" relativeHeight="251662336" behindDoc="0" locked="0" layoutInCell="1" allowOverlap="1" wp14:anchorId="65CBD55D" wp14:editId="7986B05E">
+            <wp:simplePos x="0" y="0"/>
+            <wp:positionH relativeFrom="column">
+              <wp:posOffset>-635</wp:posOffset>
+            </wp:positionH>
+            <wp:positionV relativeFrom="paragraph">
+              <wp:posOffset>0</wp:posOffset>
+            </wp:positionV>
+            <wp:extent cx="5760720" cy="5255260"/>
+            <wp:effectExtent l="0" t="0" r="0" b="2540"/>
+            <wp:wrapSquare wrapText="bothSides"/>
+            <wp:docPr id="189750811" name="Image 1" descr="Une image contenant capture d’écran, texte, conception&#10;&#10;Le contenu généré par l’IA peut être incorrect."/>
+            <wp:cNvGraphicFramePr>
+              <a:graphicFrameLocks xmlns:a="http://schemas.openxmlformats.org/drawingml/2006/main" noChangeAspect="1"/>
+            </wp:cNvGraphicFramePr>
+            <a:graphic xmlns:a="http://schemas.openxmlformats.org/drawingml/2006/main">
+              <a:graphicData uri="http://schemas.openxmlformats.org/drawingml/2006/picture">
+                <pic:pic xmlns:pic="http://schemas.openxmlformats.org/drawingml/2006/picture">
+                  <pic:nvPicPr>
+                    <pic:cNvPr id="189750811" name="Image 1" descr="Une image contenant capture d’écran, texte, conception&#10;&#10;Le contenu généré par l’IA peut être incorrect."/>
+                    <pic:cNvPicPr/>
+                  </pic:nvPicPr>
+                  <pic:blipFill>
+                    <a:blip r:embed="rId13">
+                      <a:extLst>
+                        <a:ext uri="{28A0092B-C50C-407E-A947-70E740481C1C}">
+                          <a14:useLocalDpi xmlns:a14="http://schemas.microsoft.com/office/drawing/2010/main" val="0"/>
+                        </a:ext>
+                      </a:extLst>
+                    </a:blip>
+                    <a:stretch>
+                      <a:fillRect/>
+                    </a:stretch>
+                  </pic:blipFill>
+                  <pic:spPr>
+                    <a:xfrm>
+                      <a:off x="0" y="0"/>
+                      <a:ext cx="5760720" cy="5255260"/>
+                    </a:xfrm>
+                    <a:prstGeom prst="rect">
+                      <a:avLst/>
+                    </a:prstGeom>
+                  </pic:spPr>
+                </pic:pic>
+              </a:graphicData>
+            </a:graphic>
+          </wp:anchor>
+        </w:drawing>
+      </w:r>
+    </w:p>
+    <w:p/>
+    <w:p>
+      <w:pPr>
+        <w:tabs>
+          <w:tab w:val="left" w:pos="2652"/>
+        </w:tabs>
+      </w:pPr>
+      <w:r>
+        <w:tab/>
+      </w:r>
+      <w:r>
+        <w:t>https://dbdiagram.io/d/6811f5e21ca52373f5f53d11</w:t>
       </w:r>
     </w:p>
     <w:sectPr>

</xml_diff>